<commit_message>
Atualização da documentação e início da criação do processo de multi tenancy
</commit_message>
<xml_diff>
--- a/docs/LearnQuest.docx
+++ b/docs/LearnQuest.docx
@@ -942,16 +942,6 @@
       </w:pPr>
     </w:p>
     <w:p>
-      <w:pPr>
-        <w:rPr>
-          <w:rFonts w:hint="default" w:ascii="Arial" w:hAnsi="Arial"/>
-          <w:b/>
-          <w:bCs/>
-          <w:sz w:val="24"/>
-          <w:szCs w:val="24"/>
-          <w:lang w:val="pt-BR"/>
-        </w:rPr>
-      </w:pPr>
       <w:r>
         <w:rPr>
           <w:rFonts w:hint="default" w:ascii="Arial" w:hAnsi="Arial"/>
@@ -1028,8 +1018,100 @@
           </wp:inline>
         </w:drawing>
       </w:r>
+    </w:p>
+    <w:p/>
+    <w:p/>
+    <w:p/>
+    <w:p/>
+    <w:p/>
+    <w:p>
+      <w:r>
+        <w:rPr>
+          <w:rFonts w:hint="default"/>
+          <w:b/>
+          <w:bCs/>
+          <w:lang w:val="pt-BR"/>
+        </w:rPr>
+        <w:t>O Mascote (rascunho</w:t>
+      </w:r>
       <w:bookmarkStart w:id="0" w:name="_GoBack"/>
       <w:bookmarkEnd w:id="0"/>
+      <w:r>
+        <w:rPr>
+          <w:rFonts w:hint="default"/>
+          <w:b/>
+          <w:bCs/>
+          <w:lang w:val="pt-BR"/>
+        </w:rPr>
+        <w:t>):</w:t>
+      </w:r>
+      <w:r>
+        <w:rPr>
+          <w:rFonts w:hint="default"/>
+          <w:b/>
+          <w:bCs/>
+          <w:lang w:val="pt-BR"/>
+        </w:rPr>
+        <w:br w:type="textWrapping"/>
+      </w:r>
+      <w:r>
+        <w:drawing>
+          <wp:inline distT="0" distB="0" distL="114300" distR="114300">
+            <wp:extent cx="2296160" cy="3248025"/>
+            <wp:effectExtent l="0" t="0" r="8890" b="9525"/>
+            <wp:docPr id="5" name="Imagem 1"/>
+            <wp:cNvGraphicFramePr>
+              <a:graphicFrameLocks xmlns:a="http://schemas.openxmlformats.org/drawingml/2006/main" noChangeAspect="1"/>
+            </wp:cNvGraphicFramePr>
+            <a:graphic xmlns:a="http://schemas.openxmlformats.org/drawingml/2006/main">
+              <a:graphicData uri="http://schemas.openxmlformats.org/drawingml/2006/picture">
+                <pic:pic xmlns:pic="http://schemas.openxmlformats.org/drawingml/2006/picture">
+                  <pic:nvPicPr>
+                    <pic:cNvPr id="5" name="Imagem 1"/>
+                    <pic:cNvPicPr>
+                      <a:picLocks noChangeAspect="1"/>
+                    </pic:cNvPicPr>
+                  </pic:nvPicPr>
+                  <pic:blipFill>
+                    <a:blip r:embed="rId8"/>
+                    <a:stretch>
+                      <a:fillRect/>
+                    </a:stretch>
+                  </pic:blipFill>
+                  <pic:spPr>
+                    <a:xfrm>
+                      <a:off x="0" y="0"/>
+                      <a:ext cx="2296160" cy="3248025"/>
+                    </a:xfrm>
+                    <a:prstGeom prst="rect">
+                      <a:avLst/>
+                    </a:prstGeom>
+                    <a:noFill/>
+                    <a:ln>
+                      <a:noFill/>
+                    </a:ln>
+                  </pic:spPr>
+                </pic:pic>
+              </a:graphicData>
+            </a:graphic>
+          </wp:inline>
+        </w:drawing>
+      </w:r>
+    </w:p>
+    <w:p>
+      <w:pPr>
+        <w:rPr>
+          <w:rFonts w:hint="default"/>
+          <w:lang w:val="pt-BR"/>
+        </w:rPr>
+      </w:pPr>
+      <w:r>
+        <w:rPr>
+          <w:rFonts w:hint="default"/>
+          <w:lang w:val="pt-BR"/>
+        </w:rPr>
+        <w:t>Mapito</w:t>
+      </w:r>
     </w:p>
     <w:sectPr>
       <w:pgSz w:w="11906" w:h="16838"/>

</xml_diff>

<commit_message>
Correção no relatório de atividades
</commit_message>
<xml_diff>
--- a/docs/LearnQuest.docx
+++ b/docs/LearnQuest.docx
@@ -1025,93 +1025,14 @@
     <w:p/>
     <w:p/>
     <w:p>
-      <w:r>
+      <w:pPr>
         <w:rPr>
           <w:rFonts w:hint="default"/>
-          <w:b/>
-          <w:bCs/>
-          <w:lang w:val="pt-BR"/>
-        </w:rPr>
-        <w:t>O Mascote (rascunho</w:t>
-      </w:r>
+          <w:lang w:val="pt-BR"/>
+        </w:rPr>
+      </w:pPr>
       <w:bookmarkStart w:id="0" w:name="_GoBack"/>
       <w:bookmarkEnd w:id="0"/>
-      <w:r>
-        <w:rPr>
-          <w:rFonts w:hint="default"/>
-          <w:b/>
-          <w:bCs/>
-          <w:lang w:val="pt-BR"/>
-        </w:rPr>
-        <w:t>):</w:t>
-      </w:r>
-      <w:r>
-        <w:rPr>
-          <w:rFonts w:hint="default"/>
-          <w:b/>
-          <w:bCs/>
-          <w:lang w:val="pt-BR"/>
-        </w:rPr>
-        <w:br w:type="textWrapping"/>
-      </w:r>
-      <w:r>
-        <w:drawing>
-          <wp:inline distT="0" distB="0" distL="114300" distR="114300">
-            <wp:extent cx="2296160" cy="3248025"/>
-            <wp:effectExtent l="0" t="0" r="8890" b="9525"/>
-            <wp:docPr id="5" name="Imagem 1"/>
-            <wp:cNvGraphicFramePr>
-              <a:graphicFrameLocks xmlns:a="http://schemas.openxmlformats.org/drawingml/2006/main" noChangeAspect="1"/>
-            </wp:cNvGraphicFramePr>
-            <a:graphic xmlns:a="http://schemas.openxmlformats.org/drawingml/2006/main">
-              <a:graphicData uri="http://schemas.openxmlformats.org/drawingml/2006/picture">
-                <pic:pic xmlns:pic="http://schemas.openxmlformats.org/drawingml/2006/picture">
-                  <pic:nvPicPr>
-                    <pic:cNvPr id="5" name="Imagem 1"/>
-                    <pic:cNvPicPr>
-                      <a:picLocks noChangeAspect="1"/>
-                    </pic:cNvPicPr>
-                  </pic:nvPicPr>
-                  <pic:blipFill>
-                    <a:blip r:embed="rId8"/>
-                    <a:stretch>
-                      <a:fillRect/>
-                    </a:stretch>
-                  </pic:blipFill>
-                  <pic:spPr>
-                    <a:xfrm>
-                      <a:off x="0" y="0"/>
-                      <a:ext cx="2296160" cy="3248025"/>
-                    </a:xfrm>
-                    <a:prstGeom prst="rect">
-                      <a:avLst/>
-                    </a:prstGeom>
-                    <a:noFill/>
-                    <a:ln>
-                      <a:noFill/>
-                    </a:ln>
-                  </pic:spPr>
-                </pic:pic>
-              </a:graphicData>
-            </a:graphic>
-          </wp:inline>
-        </w:drawing>
-      </w:r>
-    </w:p>
-    <w:p>
-      <w:pPr>
-        <w:rPr>
-          <w:rFonts w:hint="default"/>
-          <w:lang w:val="pt-BR"/>
-        </w:rPr>
-      </w:pPr>
-      <w:r>
-        <w:rPr>
-          <w:rFonts w:hint="default"/>
-          <w:lang w:val="pt-BR"/>
-        </w:rPr>
-        <w:t>Mapito</w:t>
-      </w:r>
     </w:p>
     <w:sectPr>
       <w:pgSz w:w="11906" w:h="16838"/>

</xml_diff>